<commit_message>
modified rmi.docx in 2016.6.12
</commit_message>
<xml_diff>
--- a/RMI.docx
+++ b/RMI.docx
@@ -310,7 +310,7 @@
     <w:p>
       <w:pPr>
         <w:rPr>
-          <w:rFonts w:ascii="Courier New" w:hAnsi="Courier New" w:cs="Courier New"/>
+          <w:rFonts w:hint="eastAsia" w:ascii="Courier New" w:hAnsi="Courier New" w:cs="Courier New"/>
           <w:color w:val="00B050"/>
           <w:kern w:val="0"/>
           <w:sz w:val="28"/>
@@ -330,10 +330,15 @@
       <w:r>
         <w:rPr>
           <w:rFonts w:hint="eastAsia" w:ascii="Courier New" w:hAnsi="Courier New" w:cs="Courier New"/>
-          <w:color w:val="00B050"/>
-          <w:kern w:val="0"/>
-          <w:sz w:val="28"/>
-          <w:szCs w:val="28"/>
+          <w:color w:val="000000" w:themeColor="text1"/>
+          <w:kern w:val="0"/>
+          <w:sz w:val="28"/>
+          <w:szCs w:val="28"/>
+          <w14:textFill>
+            <w14:solidFill>
+              <w14:schemeClr w14:val="tx1"/>
+            </w14:solidFill>
+          </w14:textFill>
         </w:rPr>
         <w:t>这里是很有意思的一点，TCPChannel持有TcpConnection的一个列表，TcpConnection持有真正的socket，为什么socket可以重用呢？因为TCPChannel持有的所有连接都是同一个终端的，socket自然可以重用。</w:t>
       </w:r>
@@ -346,6 +351,52 @@
           <w:kern w:val="0"/>
           <w:sz w:val="28"/>
           <w:szCs w:val="28"/>
+          <w:lang w:val="en-US" w:eastAsia="zh-CN"/>
+        </w:rPr>
+      </w:pPr>
+      <w:r>
+        <w:rPr>
+          <w:rFonts w:hint="eastAsia" w:ascii="Courier New" w:hAnsi="Courier New" w:cs="Courier New"/>
+          <w:color w:val="000000"/>
+          <w:kern w:val="0"/>
+          <w:sz w:val="28"/>
+          <w:szCs w:val="28"/>
+          <w:lang w:val="en-US" w:eastAsia="zh-CN"/>
+        </w:rPr>
+        <w:t>a3：该对象更像是一个本地终端与众多远程终端通信的管理类，endpoint类有两种创建方式，一种是直接构造（transport对象为null），一种是getLocalEndpoint方法（持有transport对象）。前一种方式是服务端模拟客户端终端以及客户端模拟服务端终端用的，后一种则是服务端发布服务创建所需终端所用。前一种方式有两点需要注意，第一：服务端模拟客户端终端一般都在与客户端通信过程中，此时双方的通信由服务端对应终端的transport对象管理，模拟的客户端终端自然不需要transport对象；第二：客户端模拟服务端终端时，由于客户端获取服务必然需要拿到一个服务端注册表对象（默认0端口终端），也就是说0端口的终端必然存在，所以客户端与该服务端的所有通信交由0端口的transport对象管理（</w:t>
+      </w:r>
+      <w:r>
+        <w:rPr>
+          <w:rFonts w:hint="eastAsia" w:ascii="Courier New" w:hAnsi="Courier New" w:cs="Courier New"/>
+          <w:color w:val="FF0000"/>
+          <w:kern w:val="0"/>
+          <w:sz w:val="28"/>
+          <w:szCs w:val="28"/>
+          <w:lang w:val="en-US" w:eastAsia="zh-CN"/>
+        </w:rPr>
+        <w:t>方便统一管理？或者觉得客户端与服务端通信构造的终端不多？</w:t>
+      </w:r>
+      <w:r>
+        <w:rPr>
+          <w:rFonts w:hint="eastAsia" w:ascii="Courier New" w:hAnsi="Courier New" w:cs="Courier New"/>
+          <w:color w:val="000000"/>
+          <w:kern w:val="0"/>
+          <w:sz w:val="28"/>
+          <w:szCs w:val="28"/>
+          <w:lang w:val="en-US" w:eastAsia="zh-CN"/>
+        </w:rPr>
+        <w:t>）</w:t>
+      </w:r>
+    </w:p>
+    <w:p>
+      <w:pPr>
+        <w:rPr>
+          <w:rFonts w:hint="eastAsia" w:ascii="Courier New" w:hAnsi="Courier New" w:cs="Courier New"/>
+          <w:color w:val="000000"/>
+          <w:kern w:val="0"/>
+          <w:sz w:val="28"/>
+          <w:szCs w:val="28"/>
+          <w:lang w:val="en-US" w:eastAsia="zh-CN"/>
         </w:rPr>
       </w:pPr>
     </w:p>
@@ -714,7 +765,7 @@
           <w:sz w:val="28"/>
           <w:szCs w:val="28"/>
         </w:rPr>
-        <w:t>a2：本来socketServer就是在Transport的一个属性，一个socket accept的时候肯定能拿到对应的Transport对象，也就拿到了对应的Endpoint对象，然后从socket输入流中读出相应的参数（各种tcp、http协议参数，objid，方法hash值，参数列表等等），然后根据objId跟Transport对象可组装ObjectEndPoint对象（Target对应的key值），从ObjectTable中获取Target，然后获取调度者dispatcher，真正的远程服务对象，调度者调用dispatch方法（也就是其定义的远程服务对象相应方法调用的行为），并传入真正的远程服务对象作为参数（当然看代码似乎还是组装了一个RemoteCall对象作为参数传入,</w:t>
+        <w:t>a2：本来socketServer就是在Transport的一个属性，一个socket accept的时候肯定能拿到对应的Transport对象，也就拿到了对应的Endpoint对象，然后从socket输入流中读出相应的参数（各种tcp、http协议参数，objid，方法hash值，参数列表等等），然后根据objId跟Transport对象可组装ObjectEndPoint对象（Target对应的key值），从ObjectTable中获取Target，然后获取调度者dispatcher，真正的远程服务对象，调度者调用dispatch方法（也就是其定义的远程服务对象相应方法调用的行为），并传入真正的远程服务对象作为参数（看代码似乎还是组装了一个RemoteCall对象作为参数传入,</w:t>
       </w:r>
       <w:r>
         <w:rPr>
@@ -1144,8 +1195,14 @@
     <w:p>
       <w:pPr>
         <w:rPr>
-          <w:sz w:val="28"/>
-          <w:szCs w:val="28"/>
+          <w:color w:val="000000" w:themeColor="text1"/>
+          <w:sz w:val="28"/>
+          <w:szCs w:val="28"/>
+          <w14:textFill>
+            <w14:solidFill>
+              <w14:schemeClr w14:val="tx1"/>
+            </w14:solidFill>
+          </w14:textFill>
         </w:rPr>
       </w:pPr>
       <w:r>
@@ -1159,20 +1216,19 @@
       <w:r>
         <w:rPr>
           <w:rFonts w:hint="eastAsia"/>
-          <w:color w:val="00B050"/>
-          <w:sz w:val="28"/>
-          <w:szCs w:val="28"/>
-        </w:rPr>
-        <w:t>所以假如rmi有做socket的多路复用（或者应该叫长连接），那么需要重用的就应该是connection对象</w:t>
-      </w:r>
-      <w:r>
-        <w:rPr>
-          <w:rFonts w:hint="eastAsia"/>
-          <w:sz w:val="28"/>
-          <w:szCs w:val="28"/>
-        </w:rPr>
-        <w:t>。</w:t>
-      </w:r>
+          <w:color w:val="000000" w:themeColor="text1"/>
+          <w:sz w:val="28"/>
+          <w:szCs w:val="28"/>
+          <w14:textFill>
+            <w14:solidFill>
+              <w14:schemeClr w14:val="tx1"/>
+            </w14:solidFill>
+          </w14:textFill>
+        </w:rPr>
+        <w:t>所以假如rmi有做socket的多路复用（或者应该叫长连接），那么需要重用的就应该是connection对象。</w:t>
+      </w:r>
+      <w:bookmarkStart w:id="0" w:name="_GoBack"/>
+      <w:bookmarkEnd w:id="0"/>
     </w:p>
     <w:p>
       <w:pPr>
@@ -1228,6 +1284,7 @@
     <w:p>
       <w:pPr>
         <w:rPr>
+          <w:rFonts w:hint="eastAsia"/>
           <w:sz w:val="28"/>
           <w:szCs w:val="28"/>
         </w:rPr>
@@ -1256,6 +1313,25 @@
           <w:szCs w:val="28"/>
         </w:rPr>
         <w:t>）。</w:t>
+      </w:r>
+    </w:p>
+    <w:p>
+      <w:pPr>
+        <w:rPr>
+          <w:rFonts w:hint="eastAsia" w:eastAsiaTheme="minorEastAsia"/>
+          <w:sz w:val="28"/>
+          <w:szCs w:val="28"/>
+          <w:lang w:val="en-US" w:eastAsia="zh-CN"/>
+        </w:rPr>
+      </w:pPr>
+      <w:r>
+        <w:rPr>
+          <w:rFonts w:hint="eastAsia"/>
+          <w:sz w:val="28"/>
+          <w:szCs w:val="28"/>
+          <w:lang w:val="en-US" w:eastAsia="zh-CN"/>
+        </w:rPr>
+        <w:t>a3:如果重用socket，这里有一个问题，BIO不同NIO，BIO监听socket通道是否有消息到达是会阻塞的（这也就是为什么说BIO是以socket为线程单位，一个socket一个线程的原因）。这里可以分客户端服务器两方面讨论。首先客户端，因为客户端发信息读信息是在一个方法中实现的，同时也只有向服务器发送信息后才需要监听服务器返回，换句话说客户端是主动发消息方，所以客户端socket是可以重用的。但服务器不同，服务器是被动接收方，需要监听客户端消息到达处理然后返回，这样客户端的socket就需要阻塞一个线程监听该socket上的消息，。</w:t>
       </w:r>
     </w:p>
     <w:p>
@@ -1346,6 +1422,7 @@
     <w:p>
       <w:pPr>
         <w:numPr>
+          <w:ilvl w:val="0"/>
           <w:numId w:val="0"/>
         </w:numPr>
         <w:rPr>
@@ -1354,8 +1431,6 @@
           <w:szCs w:val="28"/>
         </w:rPr>
       </w:pPr>
-      <w:bookmarkStart w:id="0" w:name="_GoBack"/>
-      <w:bookmarkEnd w:id="0"/>
     </w:p>
     <w:p>
       <w:pPr>
@@ -1489,7 +1564,7 @@
     <w:lsdException w:uiPriority="99" w:name="Normal Indent"/>
     <w:lsdException w:uiPriority="99" w:name="footnote text"/>
     <w:lsdException w:uiPriority="99" w:name="annotation text"/>
-    <w:lsdException w:uiPriority="99" w:semiHidden="0" w:name="header"/>
+    <w:lsdException w:qFormat="1" w:uiPriority="99" w:semiHidden="0" w:name="header"/>
     <w:lsdException w:qFormat="1" w:uiPriority="99" w:semiHidden="0" w:name="footer"/>
     <w:lsdException w:uiPriority="99" w:name="index heading"/>
     <w:lsdException w:qFormat="1" w:uiPriority="35" w:name="caption"/>
@@ -1523,7 +1598,7 @@
     <w:lsdException w:qFormat="1" w:unhideWhenUsed="0" w:uiPriority="10" w:semiHidden="0" w:name="Title"/>
     <w:lsdException w:uiPriority="99" w:name="Closing"/>
     <w:lsdException w:uiPriority="99" w:name="Signature"/>
-    <w:lsdException w:qFormat="1" w:uiPriority="1" w:name="Default Paragraph Font"/>
+    <w:lsdException w:qFormat="1" w:uiPriority="1" w:semiHidden="0" w:name="Default Paragraph Font"/>
     <w:lsdException w:uiPriority="99" w:name="Body Text"/>
     <w:lsdException w:uiPriority="99" w:name="Body Text Indent"/>
     <w:lsdException w:uiPriority="99" w:name="List Continue"/>
@@ -1547,7 +1622,7 @@
     <w:lsdException w:uiPriority="99" w:name="FollowedHyperlink"/>
     <w:lsdException w:qFormat="1" w:unhideWhenUsed="0" w:uiPriority="22" w:semiHidden="0" w:name="Strong"/>
     <w:lsdException w:qFormat="1" w:unhideWhenUsed="0" w:uiPriority="20" w:semiHidden="0" w:name="Emphasis"/>
-    <w:lsdException w:uiPriority="99" w:semiHidden="0" w:name="Document Map"/>
+    <w:lsdException w:qFormat="1" w:uiPriority="99" w:semiHidden="0" w:name="Document Map"/>
     <w:lsdException w:uiPriority="99" w:name="Plain Text"/>
     <w:lsdException w:uiPriority="99" w:name="E-mail Signature"/>
     <w:lsdException w:uiPriority="99" w:name="Normal (Web)"/>
@@ -1561,7 +1636,7 @@
     <w:lsdException w:uiPriority="99" w:name="HTML Sample"/>
     <w:lsdException w:uiPriority="99" w:name="HTML Typewriter"/>
     <w:lsdException w:uiPriority="99" w:name="HTML Variable"/>
-    <w:lsdException w:qFormat="1" w:uiPriority="99" w:name="Normal Table"/>
+    <w:lsdException w:qFormat="1" w:uiPriority="99" w:semiHidden="0" w:name="Normal Table"/>
     <w:lsdException w:uiPriority="99" w:name="annotation subject"/>
     <w:lsdException w:uiPriority="99" w:name="Table Simple 1"/>
     <w:lsdException w:uiPriority="99" w:name="Table Simple 2"/>
@@ -1749,6 +1824,7 @@
     <w:basedOn w:val="1"/>
     <w:link w:val="9"/>
     <w:unhideWhenUsed/>
+    <w:qFormat/>
     <w:uiPriority w:val="99"/>
     <w:rPr>
       <w:rFonts w:ascii="宋体" w:eastAsia="宋体"/>
@@ -1781,6 +1857,7 @@
     <w:basedOn w:val="1"/>
     <w:link w:val="7"/>
     <w:unhideWhenUsed/>
+    <w:qFormat/>
     <w:uiPriority w:val="99"/>
     <w:pPr>
       <w:pBdr>
@@ -1803,6 +1880,7 @@
     <w:basedOn w:val="5"/>
     <w:link w:val="4"/>
     <w:semiHidden/>
+    <w:qFormat/>
     <w:uiPriority w:val="99"/>
     <w:rPr>
       <w:sz w:val="18"/>
@@ -1826,6 +1904,7 @@
     <w:basedOn w:val="5"/>
     <w:link w:val="2"/>
     <w:semiHidden/>
+    <w:qFormat/>
     <w:uiPriority w:val="99"/>
     <w:rPr>
       <w:rFonts w:ascii="宋体" w:eastAsia="宋体"/>

</xml_diff>